<commit_message>
Updated submission and readme just in case
</commit_message>
<xml_diff>
--- a/kmunk--a2--lab_report.docx
+++ b/kmunk--a2--lab_report.docx
@@ -51,13 +51,8 @@
         <w:pStyle w:val="Heading1"/>
       </w:pPr>
       <w:r>
-        <w:t xml:space="preserve">Screenshot(s) of running </w:t>
-      </w:r>
-      <w:proofErr w:type="gramStart"/>
-      <w:r>
-        <w:t>program</w:t>
-      </w:r>
-      <w:proofErr w:type="gramEnd"/>
+        <w:t>Screenshot(s) of running program</w:t>
+      </w:r>
     </w:p>
     <w:p>
       <w:r>
@@ -251,13 +246,8 @@
       </w:pPr>
       <w:r>
         <w:lastRenderedPageBreak/>
-        <w:t xml:space="preserve">Description of the object that was created by </w:t>
-      </w:r>
-      <w:proofErr w:type="gramStart"/>
-      <w:r>
-        <w:t>hand</w:t>
-      </w:r>
-      <w:proofErr w:type="gramEnd"/>
+        <w:t>Description of the object that was created by hand</w:t>
+      </w:r>
     </w:p>
     <w:p>
       <w:r>
@@ -269,15 +259,7 @@
         <w:pStyle w:val="Heading1"/>
       </w:pPr>
       <w:r>
-        <w:t xml:space="preserve">A description of which object(s) are moving, which object(s) are </w:t>
-      </w:r>
-      <w:proofErr w:type="gramStart"/>
-      <w:r>
-        <w:t>rotating</w:t>
-      </w:r>
-      <w:proofErr w:type="gramEnd"/>
-      <w:r>
-        <w:t xml:space="preserve"> and which ones are using tiling</w:t>
+        <w:t>A description of which object(s) are moving, which object(s) are rotating and which ones are using tiling</w:t>
       </w:r>
     </w:p>
     <w:p>
@@ -295,13 +277,8 @@
         <w:pStyle w:val="Heading1"/>
       </w:pPr>
       <w:r>
-        <w:t xml:space="preserve">A list of which requirements were NOT fully </w:t>
-      </w:r>
-      <w:proofErr w:type="gramStart"/>
-      <w:r>
-        <w:t>working</w:t>
-      </w:r>
-      <w:proofErr w:type="gramEnd"/>
+        <w:t>A list of which requirements were NOT fully working</w:t>
+      </w:r>
     </w:p>
     <w:p>
       <w:r>
@@ -313,13 +290,8 @@
         <w:pStyle w:val="Heading1"/>
       </w:pPr>
       <w:r>
-        <w:t xml:space="preserve">Source information for each texture and model that you </w:t>
-      </w:r>
-      <w:proofErr w:type="gramStart"/>
-      <w:r>
-        <w:t>used</w:t>
-      </w:r>
-      <w:proofErr w:type="gramEnd"/>
+        <w:t>Source information for each texture and model that you used</w:t>
+      </w:r>
     </w:p>
     <w:p>
       <w:pPr>
@@ -331,13 +303,8 @@
     </w:p>
     <w:p>
       <w:r>
-        <w:t xml:space="preserve">Sourced via taking a picture of my laptop sleeve then adjusting the color values to make it look more </w:t>
-      </w:r>
-      <w:proofErr w:type="gramStart"/>
-      <w:r>
-        <w:t>metallic</w:t>
-      </w:r>
-      <w:proofErr w:type="gramEnd"/>
+        <w:t>Sourced via taking a picture of my laptop sleeve then adjusting the color values to make it look more metallic</w:t>
+      </w:r>
     </w:p>
     <w:p>
       <w:pPr>
@@ -349,13 +316,8 @@
     </w:p>
     <w:p>
       <w:r>
-        <w:t xml:space="preserve">Sourced from book </w:t>
-      </w:r>
-      <w:proofErr w:type="gramStart"/>
-      <w:r>
-        <w:t>files</w:t>
-      </w:r>
-      <w:proofErr w:type="gramEnd"/>
+        <w:t>Sourced from book files</w:t>
+      </w:r>
     </w:p>
     <w:p>
       <w:pPr>
@@ -367,13 +329,8 @@
     </w:p>
     <w:p>
       <w:r>
-        <w:t xml:space="preserve">Texture drawn by hand for </w:t>
-      </w:r>
-      <w:proofErr w:type="gramStart"/>
-      <w:r>
-        <w:t>tiling</w:t>
-      </w:r>
-      <w:proofErr w:type="gramEnd"/>
+        <w:t>Texture drawn by hand for tiling</w:t>
+      </w:r>
     </w:p>
     <w:p>
       <w:pPr>
@@ -385,13 +342,21 @@
     </w:p>
     <w:p>
       <w:r>
-        <w:t xml:space="preserve">Sourced via </w:t>
-      </w:r>
-      <w:proofErr w:type="gramStart"/>
-      <w:r>
-        <w:t>texturelib.com</w:t>
-      </w:r>
-      <w:proofErr w:type="gramEnd"/>
+        <w:t>Sourced via texturelib.com</w:t>
+      </w:r>
+    </w:p>
+    <w:p>
+      <w:hyperlink r:id="rId9" w:history="1">
+        <w:r>
+          <w:rPr>
+            <w:rStyle w:val="Hyperlink"/>
+          </w:rPr>
+          <w:t>http://texturelib.com/texture/?path=/Textures/metal/bare/metal_bare_0012</w:t>
+        </w:r>
+      </w:hyperlink>
+      <w:r>
+        <w:t xml:space="preserve"> </w:t>
+      </w:r>
     </w:p>
     <w:p>
       <w:pPr>
@@ -399,7 +364,7 @@
           <w:rStyle w:val="Hyperlink"/>
         </w:rPr>
       </w:pPr>
-      <w:hyperlink r:id="rId9" w:history="1">
+      <w:hyperlink r:id="rId10" w:history="1">
         <w:r>
           <w:rPr>
             <w:rStyle w:val="Hyperlink"/>
@@ -417,92 +382,73 @@
         </w:numPr>
       </w:pPr>
       <w:r>
-        <w:t xml:space="preserve">In compliance with the license since the assignment isn’t considered as a </w:t>
-      </w:r>
-      <w:proofErr w:type="gramStart"/>
-      <w:r>
-        <w:t>third party</w:t>
-      </w:r>
-      <w:proofErr w:type="gramEnd"/>
-      <w:r>
-        <w:t xml:space="preserve"> texture pack.  No other restrictions on usage indicated in license.</w:t>
-      </w:r>
-    </w:p>
-    <w:p>
-      <w:hyperlink r:id="rId10" w:history="1">
-        <w:r>
-          <w:rPr>
-            <w:rStyle w:val="Hyperlink"/>
-          </w:rPr>
-          <w:t>http://texturelib.com/texture/?path=/Textures/metal/bare/metal_bare_0012</w:t>
-        </w:r>
-      </w:hyperlink>
+        <w:t>In compliance with the license since the assignment isn’t considered as a third party texture pack.  No other restrictions on usage indicated in license.</w:t>
+      </w:r>
+    </w:p>
+    <w:p>
+      <w:pPr>
+        <w:pStyle w:val="Heading2"/>
+      </w:pPr>
+      <w:r>
+        <w:br/>
+      </w:r>
+      <w:r>
+        <w:t>Models that were made with Blender</w:t>
+      </w:r>
+    </w:p>
+    <w:p>
+      <w:r>
+        <w:t>Glaidius Sword Model</w:t>
+      </w:r>
+      <w:r>
+        <w:t xml:space="preserve"> – Original .blend file lost</w:t>
+      </w:r>
+    </w:p>
+    <w:p>
+      <w:r>
+        <w:t>Caltrop Model</w:t>
+      </w:r>
+      <w:r>
+        <w:t xml:space="preserve"> – Hyper-simple model .blend file not saved</w:t>
+      </w:r>
+    </w:p>
+    <w:p>
+      <w:r>
+        <w:t>Anvil Model</w:t>
+      </w:r>
       <w:r>
         <w:t xml:space="preserve"> </w:t>
       </w:r>
-    </w:p>
-    <w:p>
-      <w:pPr>
-        <w:pStyle w:val="Heading2"/>
-      </w:pPr>
-      <w:r>
-        <w:t xml:space="preserve">Models that were made with </w:t>
-      </w:r>
-      <w:proofErr w:type="gramStart"/>
-      <w:r>
-        <w:t>Blender</w:t>
-      </w:r>
-      <w:proofErr w:type="gramEnd"/>
-    </w:p>
-    <w:p>
-      <w:proofErr w:type="spellStart"/>
-      <w:r>
-        <w:t>Glaidius</w:t>
-      </w:r>
-      <w:proofErr w:type="spellEnd"/>
-      <w:r>
-        <w:t xml:space="preserve"> Sword Model</w:t>
-      </w:r>
-    </w:p>
-    <w:p>
-      <w:r>
-        <w:t>Caltrop Model</w:t>
-      </w:r>
-    </w:p>
-    <w:p>
-      <w:r>
-        <w:t>Anvil Model</w:t>
+      <w:r>
+        <w:t>–</w:t>
+      </w:r>
+      <w:r>
+        <w:t xml:space="preserve"> </w:t>
+      </w:r>
+      <w:r>
+        <w:t>File not on hand at time of resubmission</w:t>
       </w:r>
     </w:p>
     <w:p>
       <w:r>
         <w:t xml:space="preserve">Rune torus </w:t>
       </w:r>
+      <w:r>
+        <w:t>– Original .blend file not saved</w:t>
+      </w:r>
     </w:p>
     <w:p>
       <w:pPr>
         <w:pStyle w:val="Heading1"/>
       </w:pPr>
       <w:r>
-        <w:t xml:space="preserve">Indicate on which RVR-5029 (remote) machine you tested your </w:t>
-      </w:r>
-      <w:proofErr w:type="gramStart"/>
-      <w:r>
-        <w:t>program</w:t>
-      </w:r>
-      <w:proofErr w:type="gramEnd"/>
-    </w:p>
-    <w:p>
-      <w:r>
-        <w:t xml:space="preserve">RVR-5029 – </w:t>
-      </w:r>
-      <w:proofErr w:type="spellStart"/>
-      <w:r>
-        <w:t>Myst</w:t>
-      </w:r>
-      <w:proofErr w:type="spellEnd"/>
-      <w:r>
-        <w:t xml:space="preserve"> – (in-person)</w:t>
+        <w:lastRenderedPageBreak/>
+        <w:t>Indicate on which RVR-5029 (remote) machine you tested your program</w:t>
+      </w:r>
+    </w:p>
+    <w:p>
+      <w:r>
+        <w:t>RVR-5029 – Myst – (in-person)</w:t>
       </w:r>
     </w:p>
     <w:p>
@@ -510,14 +456,8 @@
         <w:pStyle w:val="Heading1"/>
       </w:pPr>
       <w:r>
-        <w:lastRenderedPageBreak/>
-        <w:t xml:space="preserve">All of the research to complete the </w:t>
-      </w:r>
-      <w:proofErr w:type="gramStart"/>
-      <w:r>
-        <w:t>project</w:t>
-      </w:r>
-      <w:proofErr w:type="gramEnd"/>
+        <w:t>All of the research to complete the project</w:t>
+      </w:r>
     </w:p>
     <w:p>
       <w:r>
@@ -650,13 +590,8 @@
     </w:p>
     <w:p>
       <w:r>
-        <w:t xml:space="preserve">Done in tandem with </w:t>
-      </w:r>
-      <w:proofErr w:type="gramStart"/>
-      <w:r>
-        <w:t>book</w:t>
-      </w:r>
-      <w:proofErr w:type="gramEnd"/>
+        <w:t>Done in tandem with book</w:t>
+      </w:r>
     </w:p>
     <w:p>
       <w:r>

</xml_diff>